<commit_message>
#1 - Linking the file to the bug
</commit_message>
<xml_diff>
--- a/Software_Requirements_Specification _OAC.docx
+++ b/Software_Requirements_Specification _OAC.docx
@@ -142,15 +142,37 @@
           <w:lang w:val="en"/>
         </w:rPr>
       </w:pPr>
-      <w:r>
-        <w:rPr>
-          <w:rFonts w:ascii="Arial" w:hAnsi="Arial" w:cs="Arial"/>
-          <w:sz w:val="40"/>
-          <w:szCs w:val="40"/>
-          <w:lang w:val="en"/>
-        </w:rPr>
-        <w:t>Rossen Kolev</w:t>
-      </w:r>
+      <w:proofErr w:type="spellStart"/>
+      <w:r>
+        <w:rPr>
+          <w:rFonts w:ascii="Arial" w:hAnsi="Arial" w:cs="Arial"/>
+          <w:sz w:val="40"/>
+          <w:szCs w:val="40"/>
+          <w:lang w:val="en"/>
+        </w:rPr>
+        <w:t>Rossen</w:t>
+      </w:r>
+      <w:proofErr w:type="spellEnd"/>
+      <w:r>
+        <w:rPr>
+          <w:rFonts w:ascii="Arial" w:hAnsi="Arial" w:cs="Arial"/>
+          <w:sz w:val="40"/>
+          <w:szCs w:val="40"/>
+          <w:lang w:val="en"/>
+        </w:rPr>
+        <w:t xml:space="preserve"> </w:t>
+      </w:r>
+      <w:proofErr w:type="spellStart"/>
+      <w:r>
+        <w:rPr>
+          <w:rFonts w:ascii="Arial" w:hAnsi="Arial" w:cs="Arial"/>
+          <w:sz w:val="40"/>
+          <w:szCs w:val="40"/>
+          <w:lang w:val="en"/>
+        </w:rPr>
+        <w:t>Kolev</w:t>
+      </w:r>
+      <w:proofErr w:type="spellEnd"/>
       <w:r>
         <w:rPr>
           <w:rFonts w:ascii="Arial" w:hAnsi="Arial" w:cs="Arial"/>
@@ -159,8 +181,38 @@
           <w:lang w:val="en"/>
         </w:rPr>
         <w:br/>
-        <w:t>Stanislava Spasova</w:t>
-      </w:r>
+      </w:r>
+      <w:proofErr w:type="spellStart"/>
+      <w:r>
+        <w:rPr>
+          <w:rFonts w:ascii="Arial" w:hAnsi="Arial" w:cs="Arial"/>
+          <w:sz w:val="40"/>
+          <w:szCs w:val="40"/>
+          <w:lang w:val="en"/>
+        </w:rPr>
+        <w:t>Stanislava</w:t>
+      </w:r>
+      <w:proofErr w:type="spellEnd"/>
+      <w:r>
+        <w:rPr>
+          <w:rFonts w:ascii="Arial" w:hAnsi="Arial" w:cs="Arial"/>
+          <w:sz w:val="40"/>
+          <w:szCs w:val="40"/>
+          <w:lang w:val="en"/>
+        </w:rPr>
+        <w:t xml:space="preserve"> </w:t>
+      </w:r>
+      <w:proofErr w:type="spellStart"/>
+      <w:r>
+        <w:rPr>
+          <w:rFonts w:ascii="Arial" w:hAnsi="Arial" w:cs="Arial"/>
+          <w:sz w:val="40"/>
+          <w:szCs w:val="40"/>
+          <w:lang w:val="en"/>
+        </w:rPr>
+        <w:t>Spasova</w:t>
+      </w:r>
+      <w:proofErr w:type="spellEnd"/>
       <w:r>
         <w:rPr>
           <w:rFonts w:ascii="Arial" w:hAnsi="Arial" w:cs="Arial"/>
@@ -169,7 +221,26 @@
           <w:lang w:val="en"/>
         </w:rPr>
         <w:br/>
-        <w:t>Rumyana Todorova</w:t>
+      </w:r>
+      <w:proofErr w:type="spellStart"/>
+      <w:r>
+        <w:rPr>
+          <w:rFonts w:ascii="Arial" w:hAnsi="Arial" w:cs="Arial"/>
+          <w:sz w:val="40"/>
+          <w:szCs w:val="40"/>
+          <w:lang w:val="en"/>
+        </w:rPr>
+        <w:t>Rumyana</w:t>
+      </w:r>
+      <w:proofErr w:type="spellEnd"/>
+      <w:r>
+        <w:rPr>
+          <w:rFonts w:ascii="Arial" w:hAnsi="Arial" w:cs="Arial"/>
+          <w:sz w:val="40"/>
+          <w:szCs w:val="40"/>
+          <w:lang w:val="en"/>
+        </w:rPr>
+        <w:t xml:space="preserve"> Todorova</w:t>
       </w:r>
       <w:r>
         <w:rPr>
@@ -179,8 +250,38 @@
           <w:lang w:val="en"/>
         </w:rPr>
         <w:br/>
-        <w:t>Milen Sharkov</w:t>
-      </w:r>
+      </w:r>
+      <w:proofErr w:type="spellStart"/>
+      <w:r>
+        <w:rPr>
+          <w:rFonts w:ascii="Arial" w:hAnsi="Arial" w:cs="Arial"/>
+          <w:sz w:val="40"/>
+          <w:szCs w:val="40"/>
+          <w:lang w:val="en"/>
+        </w:rPr>
+        <w:t>Milen</w:t>
+      </w:r>
+      <w:proofErr w:type="spellEnd"/>
+      <w:r>
+        <w:rPr>
+          <w:rFonts w:ascii="Arial" w:hAnsi="Arial" w:cs="Arial"/>
+          <w:sz w:val="40"/>
+          <w:szCs w:val="40"/>
+          <w:lang w:val="en"/>
+        </w:rPr>
+        <w:t xml:space="preserve"> </w:t>
+      </w:r>
+      <w:proofErr w:type="spellStart"/>
+      <w:r>
+        <w:rPr>
+          <w:rFonts w:ascii="Arial" w:hAnsi="Arial" w:cs="Arial"/>
+          <w:sz w:val="40"/>
+          <w:szCs w:val="40"/>
+          <w:lang w:val="en"/>
+        </w:rPr>
+        <w:t>Sharkov</w:t>
+      </w:r>
+      <w:proofErr w:type="spellEnd"/>
       <w:r>
         <w:rPr>
           <w:rFonts w:ascii="Arial" w:hAnsi="Arial" w:cs="Arial"/>
@@ -189,8 +290,19 @@
           <w:lang w:val="en"/>
         </w:rPr>
         <w:br/>
-        <w:t>Christina Nikolova</w:t>
-      </w:r>
+        <w:t xml:space="preserve">Christina </w:t>
+      </w:r>
+      <w:proofErr w:type="spellStart"/>
+      <w:r>
+        <w:rPr>
+          <w:rFonts w:ascii="Arial" w:hAnsi="Arial" w:cs="Arial"/>
+          <w:sz w:val="40"/>
+          <w:szCs w:val="40"/>
+          <w:lang w:val="en"/>
+        </w:rPr>
+        <w:t>Nikolova</w:t>
+      </w:r>
+      <w:proofErr w:type="spellEnd"/>
     </w:p>
     <w:p>
       <w:pPr>
@@ -263,8 +375,19 @@
           <w:lang w:val="en"/>
         </w:rPr>
         <w:br/>
-        <w:t>Instructor: Ivan Yonkov</w:t>
-      </w:r>
+        <w:t xml:space="preserve">Instructor: Ivan </w:t>
+      </w:r>
+      <w:proofErr w:type="spellStart"/>
+      <w:r>
+        <w:rPr>
+          <w:rFonts w:ascii="Arial" w:hAnsi="Arial" w:cs="Arial"/>
+          <w:sz w:val="40"/>
+          <w:szCs w:val="40"/>
+          <w:lang w:val="en"/>
+        </w:rPr>
+        <w:t>Yonkov</w:t>
+      </w:r>
+      <w:proofErr w:type="spellEnd"/>
     </w:p>
     <w:p/>
     <w:p/>
@@ -344,7 +467,15 @@
       </w:r>
       <w:r>
         <w:tab/>
-        <w:t>The user will be able to select the make and model of their automobile. From there the user will have a wide choice of body parts such as: front bumpers, rear bumpers, side skirts, hoods, spoilers, mirrors, front lights, brake lights, grills, spoilers, rims and tyres. Also interior parts such as: seats, steering wheels,</w:t>
+        <w:t xml:space="preserve">The user will be able to select the make and model of their automobile. From there the user will have a wide choice of body parts such as: front bumpers, rear bumpers, side skirts, hoods, spoilers, mirrors, front lights, brake lights, grills, spoilers, rims and </w:t>
+      </w:r>
+      <w:proofErr w:type="spellStart"/>
+      <w:r>
+        <w:t>tyres</w:t>
+      </w:r>
+      <w:proofErr w:type="spellEnd"/>
+      <w:r>
+        <w:t>. Also interior parts such as: seats, steering wheels,</w:t>
       </w:r>
       <w:r>
         <w:t xml:space="preserve"> gear shifter knobs, rear view mirrors, aftermarket computer systems. The user will also be able to choose what material to be used, such as: leather or suave.</w:t>
@@ -1481,10 +1612,7 @@
         </w:numPr>
       </w:pPr>
       <w:r>
-        <w:t>The Build Manager selects one of the available submitted builds</w:t>
-      </w:r>
-      <w:r>
-        <w:t>.</w:t>
+        <w:t>The Build Manager selects one of the available submitted builds.</w:t>
       </w:r>
     </w:p>
     <w:p>
@@ -1496,10 +1624,7 @@
         </w:numPr>
       </w:pPr>
       <w:r>
-        <w:t>The 3D model of the submitted build is loaded</w:t>
-      </w:r>
-      <w:r>
-        <w:t>.</w:t>
+        <w:t>The 3D model of the submitted build is loaded.</w:t>
       </w:r>
     </w:p>
     <w:p>
@@ -1511,10 +1636,7 @@
         </w:numPr>
       </w:pPr>
       <w:r>
-        <w:t>The Build Manager reviews all of the Client’s modifications for the selected Build</w:t>
-      </w:r>
-      <w:r>
-        <w:t>.</w:t>
+        <w:t>The Build Manager reviews all of the Client’s modifications for the selected Build.</w:t>
       </w:r>
     </w:p>
     <w:p>
@@ -1671,10 +1793,7 @@
         </w:numPr>
       </w:pPr>
       <w:r>
-        <w:t>The Build Manager selects one of the available submitted builds</w:t>
-      </w:r>
-      <w:r>
-        <w:t>.</w:t>
+        <w:t>The Build Manager selects one of the available submitted builds.</w:t>
       </w:r>
     </w:p>
     <w:p>
@@ -1686,10 +1805,7 @@
         </w:numPr>
       </w:pPr>
       <w:r>
-        <w:t>The 3D model of the submitted build is loaded</w:t>
-      </w:r>
-      <w:r>
-        <w:t>.</w:t>
+        <w:t>The 3D model of the submitted build is loaded.</w:t>
       </w:r>
     </w:p>
     <w:p>
@@ -1701,10 +1817,7 @@
         </w:numPr>
       </w:pPr>
       <w:r>
-        <w:t>The Build Manager reviews all of the Client’s modifications for the selected Build</w:t>
-      </w:r>
-      <w:r>
-        <w:t>.</w:t>
+        <w:t>The Build Manager reviews all of the Client’s modifications for the selected Build.</w:t>
       </w:r>
     </w:p>
     <w:p>
@@ -1716,10 +1829,7 @@
         </w:numPr>
       </w:pPr>
       <w:r>
-        <w:t>The Build Manager decides if the Client’s Build can be accepted and undergo his desired modifications</w:t>
-      </w:r>
-      <w:r>
-        <w:t>.</w:t>
+        <w:t>The Build Manager decides if the Client’s Build can be accepted and undergo his desired modifications.</w:t>
       </w:r>
     </w:p>
     <w:p>
@@ -1731,10 +1841,7 @@
         </w:numPr>
       </w:pPr>
       <w:r>
-        <w:t>If the Build is approved, the Build Manager contacts the Client</w:t>
-      </w:r>
-      <w:r>
-        <w:t>.</w:t>
+        <w:t>If the Build is approved, the Build Manager contacts the Client.</w:t>
       </w:r>
     </w:p>
     <w:p>
@@ -1833,6 +1940,24 @@
       </w:r>
       <w:r>
         <w:t>racteristics of this system.</w:t>
+      </w:r>
+      <w:r>
+        <w:t xml:space="preserve"> </w:t>
+      </w:r>
+    </w:p>
+    <w:p>
+      <w:pPr>
+        <w:rPr>
+          <w:b/>
+          <w:i/>
+        </w:rPr>
+      </w:pPr>
+      <w:r>
+        <w:rPr>
+          <w:b/>
+          <w:i/>
+        </w:rPr>
+        <w:t>2.5. &lt;&lt;Coming soon&gt;&gt;</w:t>
       </w:r>
       <w:bookmarkStart w:id="0" w:name="_GoBack"/>
       <w:bookmarkEnd w:id="0"/>

</xml_diff>

<commit_message>
#1 - Linking the file with the issue
</commit_message>
<xml_diff>
--- a/Software_Requirements_Specification _OAC.docx
+++ b/Software_Requirements_Specification _OAC.docx
@@ -142,7 +142,6 @@
           <w:lang w:val="en"/>
         </w:rPr>
       </w:pPr>
-      <w:proofErr w:type="spellStart"/>
       <w:r>
         <w:rPr>
           <w:rFonts w:ascii="Arial" w:hAnsi="Arial" w:cs="Arial"/>
@@ -150,9 +149,8 @@
           <w:szCs w:val="40"/>
           <w:lang w:val="en"/>
         </w:rPr>
-        <w:t>Rossen</w:t>
-      </w:r>
-      <w:proofErr w:type="spellEnd"/>
+        <w:t>Rossen Kolev</w:t>
+      </w:r>
       <w:r>
         <w:rPr>
           <w:rFonts w:ascii="Arial" w:hAnsi="Arial" w:cs="Arial"/>
@@ -160,9 +158,9 @@
           <w:szCs w:val="40"/>
           <w:lang w:val="en"/>
         </w:rPr>
-        <w:t xml:space="preserve"> </w:t>
-      </w:r>
-      <w:proofErr w:type="spellStart"/>
+        <w:br/>
+        <w:t>Stanislava Spasova</w:t>
+      </w:r>
       <w:r>
         <w:rPr>
           <w:rFonts w:ascii="Arial" w:hAnsi="Arial" w:cs="Arial"/>
@@ -170,9 +168,9 @@
           <w:szCs w:val="40"/>
           <w:lang w:val="en"/>
         </w:rPr>
-        <w:t>Kolev</w:t>
-      </w:r>
-      <w:proofErr w:type="spellEnd"/>
+        <w:br/>
+        <w:t>Rumyana Todorova</w:t>
+      </w:r>
       <w:r>
         <w:rPr>
           <w:rFonts w:ascii="Arial" w:hAnsi="Arial" w:cs="Arial"/>
@@ -181,8 +179,8 @@
           <w:lang w:val="en"/>
         </w:rPr>
         <w:br/>
-      </w:r>
-      <w:proofErr w:type="spellStart"/>
+        <w:t>Milen Sharkov</w:t>
+      </w:r>
       <w:r>
         <w:rPr>
           <w:rFonts w:ascii="Arial" w:hAnsi="Arial" w:cs="Arial"/>
@@ -190,119 +188,9 @@
           <w:szCs w:val="40"/>
           <w:lang w:val="en"/>
         </w:rPr>
-        <w:t>Stanislava</w:t>
-      </w:r>
-      <w:proofErr w:type="spellEnd"/>
-      <w:r>
-        <w:rPr>
-          <w:rFonts w:ascii="Arial" w:hAnsi="Arial" w:cs="Arial"/>
-          <w:sz w:val="40"/>
-          <w:szCs w:val="40"/>
-          <w:lang w:val="en"/>
-        </w:rPr>
-        <w:t xml:space="preserve"> </w:t>
-      </w:r>
-      <w:proofErr w:type="spellStart"/>
-      <w:r>
-        <w:rPr>
-          <w:rFonts w:ascii="Arial" w:hAnsi="Arial" w:cs="Arial"/>
-          <w:sz w:val="40"/>
-          <w:szCs w:val="40"/>
-          <w:lang w:val="en"/>
-        </w:rPr>
-        <w:t>Spasova</w:t>
-      </w:r>
-      <w:proofErr w:type="spellEnd"/>
-      <w:r>
-        <w:rPr>
-          <w:rFonts w:ascii="Arial" w:hAnsi="Arial" w:cs="Arial"/>
-          <w:sz w:val="40"/>
-          <w:szCs w:val="40"/>
-          <w:lang w:val="en"/>
-        </w:rPr>
         <w:br/>
-      </w:r>
-      <w:proofErr w:type="spellStart"/>
-      <w:r>
-        <w:rPr>
-          <w:rFonts w:ascii="Arial" w:hAnsi="Arial" w:cs="Arial"/>
-          <w:sz w:val="40"/>
-          <w:szCs w:val="40"/>
-          <w:lang w:val="en"/>
-        </w:rPr>
-        <w:t>Rumyana</w:t>
-      </w:r>
-      <w:proofErr w:type="spellEnd"/>
-      <w:r>
-        <w:rPr>
-          <w:rFonts w:ascii="Arial" w:hAnsi="Arial" w:cs="Arial"/>
-          <w:sz w:val="40"/>
-          <w:szCs w:val="40"/>
-          <w:lang w:val="en"/>
-        </w:rPr>
-        <w:t xml:space="preserve"> Todorova</w:t>
-      </w:r>
-      <w:r>
-        <w:rPr>
-          <w:rFonts w:ascii="Arial" w:hAnsi="Arial" w:cs="Arial"/>
-          <w:sz w:val="40"/>
-          <w:szCs w:val="40"/>
-          <w:lang w:val="en"/>
-        </w:rPr>
-        <w:br/>
-      </w:r>
-      <w:proofErr w:type="spellStart"/>
-      <w:r>
-        <w:rPr>
-          <w:rFonts w:ascii="Arial" w:hAnsi="Arial" w:cs="Arial"/>
-          <w:sz w:val="40"/>
-          <w:szCs w:val="40"/>
-          <w:lang w:val="en"/>
-        </w:rPr>
-        <w:t>Milen</w:t>
-      </w:r>
-      <w:proofErr w:type="spellEnd"/>
-      <w:r>
-        <w:rPr>
-          <w:rFonts w:ascii="Arial" w:hAnsi="Arial" w:cs="Arial"/>
-          <w:sz w:val="40"/>
-          <w:szCs w:val="40"/>
-          <w:lang w:val="en"/>
-        </w:rPr>
-        <w:t xml:space="preserve"> </w:t>
-      </w:r>
-      <w:proofErr w:type="spellStart"/>
-      <w:r>
-        <w:rPr>
-          <w:rFonts w:ascii="Arial" w:hAnsi="Arial" w:cs="Arial"/>
-          <w:sz w:val="40"/>
-          <w:szCs w:val="40"/>
-          <w:lang w:val="en"/>
-        </w:rPr>
-        <w:t>Sharkov</w:t>
-      </w:r>
-      <w:proofErr w:type="spellEnd"/>
-      <w:r>
-        <w:rPr>
-          <w:rFonts w:ascii="Arial" w:hAnsi="Arial" w:cs="Arial"/>
-          <w:sz w:val="40"/>
-          <w:szCs w:val="40"/>
-          <w:lang w:val="en"/>
-        </w:rPr>
-        <w:br/>
-        <w:t xml:space="preserve">Christina </w:t>
-      </w:r>
-      <w:proofErr w:type="spellStart"/>
-      <w:r>
-        <w:rPr>
-          <w:rFonts w:ascii="Arial" w:hAnsi="Arial" w:cs="Arial"/>
-          <w:sz w:val="40"/>
-          <w:szCs w:val="40"/>
-          <w:lang w:val="en"/>
-        </w:rPr>
-        <w:t>Nikolova</w:t>
-      </w:r>
-      <w:proofErr w:type="spellEnd"/>
+        <w:t>Christina Nikolova</w:t>
+      </w:r>
     </w:p>
     <w:p>
       <w:pPr>
@@ -375,19 +263,8 @@
           <w:lang w:val="en"/>
         </w:rPr>
         <w:br/>
-        <w:t xml:space="preserve">Instructor: Ivan </w:t>
-      </w:r>
-      <w:proofErr w:type="spellStart"/>
-      <w:r>
-        <w:rPr>
-          <w:rFonts w:ascii="Arial" w:hAnsi="Arial" w:cs="Arial"/>
-          <w:sz w:val="40"/>
-          <w:szCs w:val="40"/>
-          <w:lang w:val="en"/>
-        </w:rPr>
-        <w:t>Yonkov</w:t>
-      </w:r>
-      <w:proofErr w:type="spellEnd"/>
+        <w:t>Instructor: Ivan Yonkov</w:t>
+      </w:r>
     </w:p>
     <w:p/>
     <w:p/>
@@ -467,15 +344,7 @@
       </w:r>
       <w:r>
         <w:tab/>
-        <w:t xml:space="preserve">The user will be able to select the make and model of their automobile. From there the user will have a wide choice of body parts such as: front bumpers, rear bumpers, side skirts, hoods, spoilers, mirrors, front lights, brake lights, grills, spoilers, rims and </w:t>
-      </w:r>
-      <w:proofErr w:type="spellStart"/>
-      <w:r>
-        <w:t>tyres</w:t>
-      </w:r>
-      <w:proofErr w:type="spellEnd"/>
-      <w:r>
-        <w:t>. Also interior parts such as: seats, steering wheels,</w:t>
+        <w:t>The user will be able to select the make and model of their automobile. From there the user will have a wide choice of body parts such as: front bumpers, rear bumpers, side skirts, hoods, spoilers, mirrors, front lights, brake lights, grills, spoilers, rims and tyres. Also interior parts such as: seats, steering wheels,</w:t>
       </w:r>
       <w:r>
         <w:t xml:space="preserve"> gear shifter knobs, rear view mirrors, aftermarket computer systems. The user will also be able to choose what material to be used, such as: leather or suave.</w:t>
@@ -1958,6 +1827,21 @@
           <w:i/>
         </w:rPr>
         <w:t>2.5. &lt;&lt;Coming soon&gt;&gt;</w:t>
+      </w:r>
+    </w:p>
+    <w:p>
+      <w:pPr>
+        <w:rPr>
+          <w:b/>
+          <w:i/>
+        </w:rPr>
+      </w:pPr>
+      <w:r>
+        <w:rPr>
+          <w:b/>
+          <w:i/>
+        </w:rPr>
+        <w:t>GIT EDIT FOR COMIT</w:t>
       </w:r>
       <w:bookmarkStart w:id="0" w:name="_GoBack"/>
       <w:bookmarkEnd w:id="0"/>

</xml_diff>